<commit_message>
Update Brian Low De Quan_Resume.docx
</commit_message>
<xml_diff>
--- a/images/Brian Low De Quan_Resume.docx
+++ b/images/Brian Low De Quan_Resume.docx
@@ -1,6 +1,6 @@
 
 <file path=word/document.xml><?xml version="1.0" encoding="utf-8"?>
-<w:document xmlns:wpc="http://schemas.microsoft.com/office/word/2010/wordprocessingCanvas" xmlns:cx="http://schemas.microsoft.com/office/drawing/2014/chartex" xmlns:cx1="http://schemas.microsoft.com/office/drawing/2015/9/8/chartex" xmlns:cx2="http://schemas.microsoft.com/office/drawing/2015/10/21/chartex" xmlns:cx3="http://schemas.microsoft.com/office/drawing/2016/5/9/chartex" xmlns:cx4="http://schemas.microsoft.com/office/drawing/2016/5/10/chartex" xmlns:cx5="http://schemas.microsoft.com/office/drawing/2016/5/11/chartex" xmlns:cx6="http://schemas.microsoft.com/office/drawing/2016/5/12/chartex" xmlns:cx7="http://schemas.microsoft.com/office/drawing/2016/5/13/chartex" xmlns:cx8="http://schemas.microsoft.com/office/drawing/2016/5/14/chartex" xmlns:mc="http://schemas.openxmlformats.org/markup-compatibility/2006" xmlns:aink="http://schemas.microsoft.com/office/drawing/2016/ink" xmlns:am3d="http://schemas.microsoft.com/office/drawing/2017/model3d" xmlns:o="urn:schemas-microsoft-com:office:office" xmlns:oel="http://schemas.microsoft.com/office/2019/extlst" xmlns:r="http://schemas.openxmlformats.org/officeDocument/2006/relationships" xmlns:m="http://schemas.openxmlformats.org/officeDocument/2006/math" xmlns:v="urn:schemas-microsoft-com:vml" xmlns:wp14="http://schemas.microsoft.com/office/word/2010/wordprocessingDrawing" xmlns:wp="http://schemas.openxmlformats.org/drawingml/2006/wordprocessingDrawing" xmlns:w10="urn:schemas-microsoft-com:office:word" xmlns:w="http://schemas.openxmlformats.org/wordprocessingml/2006/main" xmlns:w14="http://schemas.microsoft.com/office/word/2010/wordml" xmlns:w15="http://schemas.microsoft.com/office/word/2012/wordml" xmlns:w16cex="http://schemas.microsoft.com/office/word/2018/wordml/cex" xmlns:w16cid="http://schemas.microsoft.com/office/word/2016/wordml/cid" xmlns:w16="http://schemas.microsoft.com/office/word/2018/wordml" xmlns:w16sdtdh="http://schemas.microsoft.com/office/word/2020/wordml/sdtdatahash" xmlns:w16se="http://schemas.microsoft.com/office/word/2015/wordml/symex" xmlns:wpg="http://schemas.microsoft.com/office/word/2010/wordprocessingGroup" xmlns:wpi="http://schemas.microsoft.com/office/word/2010/wordprocessingInk" xmlns:wne="http://schemas.microsoft.com/office/word/2006/wordml" xmlns:wps="http://schemas.microsoft.com/office/word/2010/wordprocessingShape" mc:Ignorable="w14 w15 w16se w16cid w16 w16cex w16sdtdh wp14">
+<w:document xmlns:wpc="http://schemas.microsoft.com/office/word/2010/wordprocessingCanvas" xmlns:cx="http://schemas.microsoft.com/office/drawing/2014/chartex" xmlns:cx1="http://schemas.microsoft.com/office/drawing/2015/9/8/chartex" xmlns:cx2="http://schemas.microsoft.com/office/drawing/2015/10/21/chartex" xmlns:cx3="http://schemas.microsoft.com/office/drawing/2016/5/9/chartex" xmlns:cx4="http://schemas.microsoft.com/office/drawing/2016/5/10/chartex" xmlns:cx5="http://schemas.microsoft.com/office/drawing/2016/5/11/chartex" xmlns:cx6="http://schemas.microsoft.com/office/drawing/2016/5/12/chartex" xmlns:cx7="http://schemas.microsoft.com/office/drawing/2016/5/13/chartex" xmlns:cx8="http://schemas.microsoft.com/office/drawing/2016/5/14/chartex" xmlns:mc="http://schemas.openxmlformats.org/markup-compatibility/2006" xmlns:aink="http://schemas.microsoft.com/office/drawing/2016/ink" xmlns:am3d="http://schemas.microsoft.com/office/drawing/2017/model3d" xmlns:o="urn:schemas-microsoft-com:office:office" xmlns:oel="http://schemas.microsoft.com/office/2019/extlst" xmlns:r="http://schemas.openxmlformats.org/officeDocument/2006/relationships" xmlns:m="http://schemas.openxmlformats.org/officeDocument/2006/math" xmlns:v="urn:schemas-microsoft-com:vml" xmlns:wp14="http://schemas.microsoft.com/office/word/2010/wordprocessingDrawing" xmlns:wp="http://schemas.openxmlformats.org/drawingml/2006/wordprocessingDrawing" xmlns:w10="urn:schemas-microsoft-com:office:word" xmlns:w="http://schemas.openxmlformats.org/wordprocessingml/2006/main" xmlns:w14="http://schemas.microsoft.com/office/word/2010/wordml" xmlns:w15="http://schemas.microsoft.com/office/word/2012/wordml" xmlns:w16cex="http://schemas.microsoft.com/office/word/2018/wordml/cex" xmlns:w16cid="http://schemas.microsoft.com/office/word/2016/wordml/cid" xmlns:w16="http://schemas.microsoft.com/office/word/2018/wordml" xmlns:w16du="http://schemas.microsoft.com/office/word/2023/wordml/word16du" xmlns:w16sdtdh="http://schemas.microsoft.com/office/word/2020/wordml/sdtdatahash" xmlns:w16se="http://schemas.microsoft.com/office/word/2015/wordml/symex" xmlns:wpg="http://schemas.microsoft.com/office/word/2010/wordprocessingGroup" xmlns:wpi="http://schemas.microsoft.com/office/word/2010/wordprocessingInk" xmlns:wne="http://schemas.microsoft.com/office/word/2006/wordml" xmlns:wps="http://schemas.microsoft.com/office/word/2010/wordprocessingShape" mc:Ignorable="w14 w15 w16se w16cid w16 w16cex w16sdtdh wp14">
   <w:body>
     <w:tbl>
       <w:tblPr>
@@ -19,7 +19,7 @@
       </w:tblGrid>
       <w:tr>
         <w:trPr>
-          <w:trHeight w:hRule="exact" w:val="993"/>
+          <w:trHeight w:hRule="exact" w:val="1134"/>
         </w:trPr>
         <w:tc>
           <w:tcPr>
@@ -130,7 +130,12 @@
               <w:pStyle w:val="ContactInfoEmphasis"/>
               <w:contextualSpacing w:val="0"/>
               <w:rPr>
-                <w:rFonts w:ascii="Arial" w:hAnsi="Arial" w:cs="Arial"/>
+                <w:rStyle w:val="Hyperlink"/>
+                <w:rFonts w:ascii="Segoe UI" w:hAnsi="Segoe UI" w:cs="Segoe UI"/>
+                <w:sz w:val="21"/>
+                <w:szCs w:val="21"/>
+                <w:bdr w:val="none" w:sz="0" w:space="0" w:color="auto" w:frame="1"/>
+                <w:shd w:val="clear" w:color="auto" w:fill="FFFFFF"/>
               </w:rPr>
             </w:pPr>
             <w:hyperlink r:id="rId8" w:history="1">
@@ -185,6 +190,23 @@
               </w:r>
             </w:hyperlink>
           </w:p>
+          <w:p>
+            <w:pPr>
+              <w:pStyle w:val="ContactInfoEmphasis"/>
+              <w:contextualSpacing w:val="0"/>
+              <w:rPr>
+                <w:rFonts w:ascii="Arial" w:hAnsi="Arial" w:cs="Arial"/>
+              </w:rPr>
+            </w:pPr>
+            <w:hyperlink r:id="rId10" w:history="1">
+              <w:r>
+                <w:rPr>
+                  <w:rStyle w:val="Hyperlink"/>
+                </w:rPr>
+                <w:t>Personal Portfolio Website (brianlowdequan.github.io)</w:t>
+              </w:r>
+            </w:hyperlink>
+          </w:p>
         </w:tc>
       </w:tr>
       <w:tr>
@@ -264,7 +286,6 @@
               <w:pStyle w:val="Heading3"/>
               <w:contextualSpacing w:val="0"/>
               <w:jc w:val="both"/>
-              <w:outlineLvl w:val="2"/>
               <w:rPr>
                 <w:rFonts w:ascii="Arial" w:hAnsi="Arial" w:cs="Arial"/>
                 <w:color w:val="auto"/>
@@ -346,7 +367,6 @@
               <w:pStyle w:val="Heading2"/>
               <w:contextualSpacing w:val="0"/>
               <w:jc w:val="both"/>
-              <w:outlineLvl w:val="1"/>
               <w:rPr>
                 <w:rFonts w:ascii="Arial" w:hAnsi="Arial" w:cs="Arial"/>
                 <w:color w:val="auto"/>
@@ -472,7 +492,6 @@
             <w:pPr>
               <w:pStyle w:val="Heading3"/>
               <w:jc w:val="both"/>
-              <w:outlineLvl w:val="2"/>
               <w:rPr>
                 <w:rFonts w:ascii="Arial" w:hAnsi="Arial" w:cs="Arial"/>
                 <w:b w:val="0"/>
@@ -566,7 +585,6 @@
               <w:pStyle w:val="Heading2"/>
               <w:contextualSpacing w:val="0"/>
               <w:jc w:val="both"/>
-              <w:outlineLvl w:val="1"/>
               <w:rPr>
                 <w:rStyle w:val="SubtleReference"/>
                 <w:rFonts w:ascii="Arial" w:hAnsi="Arial" w:cs="Arial"/>
@@ -595,7 +613,6 @@
               <w:pStyle w:val="Heading2"/>
               <w:contextualSpacing w:val="0"/>
               <w:jc w:val="both"/>
-              <w:outlineLvl w:val="1"/>
               <w:rPr>
                 <w:rFonts w:ascii="Arial" w:hAnsi="Arial" w:cs="Arial"/>
                 <w:b w:val="0"/>
@@ -688,7 +705,6 @@
               <w:pStyle w:val="Heading3"/>
               <w:contextualSpacing w:val="0"/>
               <w:jc w:val="both"/>
-              <w:outlineLvl w:val="2"/>
               <w:rPr>
                 <w:rFonts w:ascii="Arial" w:hAnsi="Arial" w:cs="Arial"/>
                 <w:b w:val="0"/>
@@ -725,7 +741,6 @@
               <w:pStyle w:val="Heading2"/>
               <w:contextualSpacing w:val="0"/>
               <w:jc w:val="both"/>
-              <w:outlineLvl w:val="1"/>
               <w:rPr>
                 <w:rStyle w:val="SubtleReference"/>
                 <w:rFonts w:ascii="Arial" w:hAnsi="Arial"/>
@@ -766,7 +781,6 @@
               <w:pStyle w:val="Heading2"/>
               <w:contextualSpacing w:val="0"/>
               <w:jc w:val="both"/>
-              <w:outlineLvl w:val="1"/>
               <w:rPr>
                 <w:rFonts w:ascii="Arial" w:hAnsi="Arial" w:cs="Arial"/>
                 <w:b w:val="0"/>
@@ -823,7 +837,6 @@
               <w:pStyle w:val="Heading3"/>
               <w:contextualSpacing w:val="0"/>
               <w:jc w:val="both"/>
-              <w:outlineLvl w:val="2"/>
               <w:rPr>
                 <w:rFonts w:ascii="Arial" w:hAnsi="Arial" w:cs="Arial"/>
                 <w:b w:val="0"/>
@@ -860,7 +873,6 @@
               <w:pStyle w:val="Heading3"/>
               <w:contextualSpacing w:val="0"/>
               <w:jc w:val="both"/>
-              <w:outlineLvl w:val="2"/>
               <w:rPr>
                 <w:rFonts w:ascii="Arial" w:hAnsi="Arial" w:cs="Arial"/>
                 <w:color w:val="auto"/>
@@ -886,7 +898,6 @@
               <w:pStyle w:val="Heading2"/>
               <w:contextualSpacing w:val="0"/>
               <w:jc w:val="both"/>
-              <w:outlineLvl w:val="1"/>
               <w:rPr>
                 <w:rFonts w:ascii="Arial" w:hAnsi="Arial" w:cs="Arial"/>
                 <w:b w:val="0"/>
@@ -952,7 +963,6 @@
               <w:pStyle w:val="Heading3"/>
               <w:contextualSpacing w:val="0"/>
               <w:jc w:val="both"/>
-              <w:outlineLvl w:val="2"/>
               <w:rPr>
                 <w:rFonts w:ascii="Arial" w:hAnsi="Arial" w:cs="Arial"/>
                 <w:b w:val="0"/>
@@ -1377,7 +1387,7 @@
                       <w:sz w:val="20"/>
                       <w:szCs w:val="20"/>
                     </w:rPr>
-                    <w:t>Computing Math</w:t>
+                    <w:t>Cloud Computing</w:t>
                   </w:r>
                 </w:p>
               </w:tc>
@@ -1406,7 +1416,7 @@
                       <w:sz w:val="20"/>
                       <w:szCs w:val="20"/>
                     </w:rPr>
-                    <w:t>Data Management</w:t>
+                    <w:t>Data Integration</w:t>
                   </w:r>
                 </w:p>
                 <w:p>
@@ -1483,7 +1493,7 @@
                       <w:sz w:val="20"/>
                       <w:szCs w:val="20"/>
                     </w:rPr>
-                    <w:t>MS Excel</w:t>
+                    <w:t>Deep Learning</w:t>
                   </w:r>
                 </w:p>
                 <w:p>
@@ -1507,7 +1517,7 @@
                       <w:sz w:val="20"/>
                       <w:szCs w:val="20"/>
                     </w:rPr>
-                    <w:t>ETL</w:t>
+                    <w:t>Version Control</w:t>
                   </w:r>
                 </w:p>
                 <w:p>
@@ -1531,7 +1541,7 @@
                       <w:sz w:val="20"/>
                       <w:szCs w:val="20"/>
                     </w:rPr>
-                    <w:t>Deep Learning</w:t>
+                    <w:t>RPA</w:t>
                   </w:r>
                 </w:p>
               </w:tc>
@@ -1719,7 +1729,7 @@
                       <w:sz w:val="20"/>
                       <w:szCs w:val="20"/>
                     </w:rPr>
-                    <w:t>Tibco Cloud Spotfire</w:t>
+                    <w:t>Alteryx</w:t>
                   </w:r>
                 </w:p>
               </w:tc>
@@ -1748,7 +1758,7 @@
                       <w:sz w:val="20"/>
                       <w:szCs w:val="20"/>
                     </w:rPr>
-                    <w:t>RPA</w:t>
+                    <w:t>UI PATH</w:t>
                   </w:r>
                 </w:p>
               </w:tc>
@@ -2574,7 +2584,6 @@
             <w:pPr>
               <w:pStyle w:val="Heading3"/>
               <w:jc w:val="both"/>
-              <w:outlineLvl w:val="2"/>
               <w:rPr>
                 <w:rFonts w:ascii="Arial" w:hAnsi="Arial" w:cs="Arial"/>
                 <w:b w:val="0"/>
@@ -2633,7 +2642,6 @@
             <w:pPr>
               <w:pStyle w:val="Heading3"/>
               <w:jc w:val="both"/>
-              <w:outlineLvl w:val="2"/>
               <w:rPr>
                 <w:rFonts w:ascii="Arial" w:hAnsi="Arial" w:cs="Arial"/>
                 <w:b w:val="0"/>
@@ -2793,7 +2801,6 @@
             <w:pPr>
               <w:pStyle w:val="Heading3"/>
               <w:jc w:val="both"/>
-              <w:outlineLvl w:val="2"/>
               <w:rPr>
                 <w:rFonts w:ascii="Arial" w:hAnsi="Arial" w:cs="Arial"/>
                 <w:b w:val="0"/>
@@ -2909,7 +2916,6 @@
             <w:pPr>
               <w:pStyle w:val="Heading3"/>
               <w:jc w:val="both"/>
-              <w:outlineLvl w:val="2"/>
               <w:rPr>
                 <w:rFonts w:ascii="Arial" w:hAnsi="Arial" w:cs="Arial"/>
                 <w:b w:val="0"/>
@@ -2974,7 +2980,6 @@
             <w:pPr>
               <w:pStyle w:val="Heading3"/>
               <w:jc w:val="both"/>
-              <w:outlineLvl w:val="2"/>
               <w:rPr>
                 <w:rFonts w:ascii="Arial" w:hAnsi="Arial" w:cs="Arial"/>
                 <w:b w:val="0"/>
@@ -3054,7 +3059,6 @@
             <w:pPr>
               <w:pStyle w:val="Heading3"/>
               <w:jc w:val="both"/>
-              <w:outlineLvl w:val="2"/>
               <w:rPr>
                 <w:rFonts w:ascii="Arial" w:hAnsi="Arial" w:cs="Arial"/>
                 <w:b w:val="0"/>
@@ -3145,7 +3149,6 @@
             <w:pPr>
               <w:pStyle w:val="Heading3"/>
               <w:jc w:val="both"/>
-              <w:outlineLvl w:val="2"/>
               <w:rPr>
                 <w:rFonts w:ascii="Arial" w:hAnsi="Arial" w:cs="Arial"/>
                 <w:b w:val="0"/>
@@ -3236,7 +3239,6 @@
             <w:pPr>
               <w:pStyle w:val="Heading3"/>
               <w:jc w:val="both"/>
-              <w:outlineLvl w:val="2"/>
               <w:rPr>
                 <w:rFonts w:ascii="Arial" w:hAnsi="Arial" w:cs="Arial"/>
                 <w:b w:val="0"/>
@@ -3327,7 +3329,6 @@
             <w:pPr>
               <w:pStyle w:val="Heading3"/>
               <w:jc w:val="both"/>
-              <w:outlineLvl w:val="2"/>
               <w:rPr>
                 <w:rFonts w:ascii="Arial" w:hAnsi="Arial" w:cs="Arial"/>
                 <w:b w:val="0"/>
@@ -3392,7 +3393,6 @@
             <w:pPr>
               <w:pStyle w:val="Heading3"/>
               <w:jc w:val="both"/>
-              <w:outlineLvl w:val="2"/>
               <w:rPr>
                 <w:rFonts w:ascii="Arial" w:hAnsi="Arial" w:cs="Arial"/>
                 <w:b w:val="0"/>
@@ -3472,7 +3472,6 @@
             <w:pPr>
               <w:pStyle w:val="Heading3"/>
               <w:jc w:val="both"/>
-              <w:outlineLvl w:val="2"/>
               <w:rPr>
                 <w:rFonts w:ascii="Arial" w:hAnsi="Arial" w:cs="Arial"/>
                 <w:b w:val="0"/>
@@ -3547,7 +3546,6 @@
               <w:pStyle w:val="Heading2"/>
               <w:contextualSpacing w:val="0"/>
               <w:jc w:val="both"/>
-              <w:outlineLvl w:val="1"/>
               <w:rPr>
                 <w:rStyle w:val="SubtleReference"/>
                 <w:rFonts w:ascii="Arial" w:hAnsi="Arial" w:cs="Arial"/>
@@ -3643,7 +3641,6 @@
               <w:pStyle w:val="Heading3"/>
               <w:contextualSpacing w:val="0"/>
               <w:jc w:val="both"/>
-              <w:outlineLvl w:val="2"/>
               <w:rPr>
                 <w:rFonts w:ascii="Arial" w:hAnsi="Arial" w:cs="Arial"/>
                 <w:b w:val="0"/>
@@ -3694,7 +3691,6 @@
               <w:pStyle w:val="Heading2"/>
               <w:contextualSpacing w:val="0"/>
               <w:jc w:val="both"/>
-              <w:outlineLvl w:val="1"/>
               <w:rPr>
                 <w:rStyle w:val="SubtleReference"/>
                 <w:rFonts w:ascii="Arial" w:hAnsi="Arial"/>
@@ -3762,7 +3758,6 @@
               <w:pStyle w:val="Heading3"/>
               <w:contextualSpacing w:val="0"/>
               <w:jc w:val="both"/>
-              <w:outlineLvl w:val="2"/>
               <w:rPr>
                 <w:rFonts w:ascii="Arial" w:hAnsi="Arial" w:cs="Arial"/>
                 <w:b w:val="0"/>
@@ -3924,7 +3919,7 @@
         </w:rPr>
         <w:t xml:space="preserve">Email: </w:t>
       </w:r>
-      <w:hyperlink r:id="rId10" w:history="1">
+      <w:hyperlink r:id="rId11" w:history="1">
         <w:r>
           <w:rPr>
             <w:rStyle w:val="Hyperlink"/>
@@ -4052,7 +4047,7 @@
         </w:rPr>
         <w:t xml:space="preserve">Email: </w:t>
       </w:r>
-      <w:hyperlink r:id="rId11" w:history="1">
+      <w:hyperlink r:id="rId12" w:history="1">
         <w:r>
           <w:rPr>
             <w:rStyle w:val="Hyperlink"/>
@@ -4113,8 +4108,8 @@
       </w:r>
     </w:p>
     <w:sectPr>
-      <w:footerReference w:type="default" r:id="rId12"/>
-      <w:headerReference w:type="first" r:id="rId13"/>
+      <w:footerReference w:type="default" r:id="rId13"/>
+      <w:headerReference w:type="first" r:id="rId14"/>
       <w:pgSz w:w="12240" w:h="15840" w:code="1"/>
       <w:pgMar w:top="950" w:right="1440" w:bottom="1080" w:left="1440" w:header="576" w:footer="720" w:gutter="0"/>
       <w:cols w:space="720"/>
@@ -4126,7 +4121,7 @@
 </file>
 
 <file path=word/endnotes.xml><?xml version="1.0" encoding="utf-8"?>
-<w:endnotes xmlns:wpc="http://schemas.microsoft.com/office/word/2010/wordprocessingCanvas" xmlns:cx="http://schemas.microsoft.com/office/drawing/2014/chartex" xmlns:cx1="http://schemas.microsoft.com/office/drawing/2015/9/8/chartex" xmlns:cx2="http://schemas.microsoft.com/office/drawing/2015/10/21/chartex" xmlns:cx3="http://schemas.microsoft.com/office/drawing/2016/5/9/chartex" xmlns:cx4="http://schemas.microsoft.com/office/drawing/2016/5/10/chartex" xmlns:cx5="http://schemas.microsoft.com/office/drawing/2016/5/11/chartex" xmlns:cx6="http://schemas.microsoft.com/office/drawing/2016/5/12/chartex" xmlns:cx7="http://schemas.microsoft.com/office/drawing/2016/5/13/chartex" xmlns:cx8="http://schemas.microsoft.com/office/drawing/2016/5/14/chartex" xmlns:mc="http://schemas.openxmlformats.org/markup-compatibility/2006" xmlns:aink="http://schemas.microsoft.com/office/drawing/2016/ink" xmlns:am3d="http://schemas.microsoft.com/office/drawing/2017/model3d" xmlns:o="urn:schemas-microsoft-com:office:office" xmlns:oel="http://schemas.microsoft.com/office/2019/extlst" xmlns:r="http://schemas.openxmlformats.org/officeDocument/2006/relationships" xmlns:m="http://schemas.openxmlformats.org/officeDocument/2006/math" xmlns:v="urn:schemas-microsoft-com:vml" xmlns:wp14="http://schemas.microsoft.com/office/word/2010/wordprocessingDrawing" xmlns:wp="http://schemas.openxmlformats.org/drawingml/2006/wordprocessingDrawing" xmlns:w10="urn:schemas-microsoft-com:office:word" xmlns:w="http://schemas.openxmlformats.org/wordprocessingml/2006/main" xmlns:w14="http://schemas.microsoft.com/office/word/2010/wordml" xmlns:w15="http://schemas.microsoft.com/office/word/2012/wordml" xmlns:w16cex="http://schemas.microsoft.com/office/word/2018/wordml/cex" xmlns:w16cid="http://schemas.microsoft.com/office/word/2016/wordml/cid" xmlns:w16="http://schemas.microsoft.com/office/word/2018/wordml" xmlns:w16sdtdh="http://schemas.microsoft.com/office/word/2020/wordml/sdtdatahash" xmlns:w16se="http://schemas.microsoft.com/office/word/2015/wordml/symex" xmlns:wpg="http://schemas.microsoft.com/office/word/2010/wordprocessingGroup" xmlns:wpi="http://schemas.microsoft.com/office/word/2010/wordprocessingInk" xmlns:wne="http://schemas.microsoft.com/office/word/2006/wordml" xmlns:wps="http://schemas.microsoft.com/office/word/2010/wordprocessingShape" mc:Ignorable="w14 w15 w16se w16cid w16 w16cex w16sdtdh wp14">
+<w:endnotes xmlns:wpc="http://schemas.microsoft.com/office/word/2010/wordprocessingCanvas" xmlns:cx="http://schemas.microsoft.com/office/drawing/2014/chartex" xmlns:cx1="http://schemas.microsoft.com/office/drawing/2015/9/8/chartex" xmlns:cx2="http://schemas.microsoft.com/office/drawing/2015/10/21/chartex" xmlns:cx3="http://schemas.microsoft.com/office/drawing/2016/5/9/chartex" xmlns:cx4="http://schemas.microsoft.com/office/drawing/2016/5/10/chartex" xmlns:cx5="http://schemas.microsoft.com/office/drawing/2016/5/11/chartex" xmlns:cx6="http://schemas.microsoft.com/office/drawing/2016/5/12/chartex" xmlns:cx7="http://schemas.microsoft.com/office/drawing/2016/5/13/chartex" xmlns:cx8="http://schemas.microsoft.com/office/drawing/2016/5/14/chartex" xmlns:mc="http://schemas.openxmlformats.org/markup-compatibility/2006" xmlns:aink="http://schemas.microsoft.com/office/drawing/2016/ink" xmlns:am3d="http://schemas.microsoft.com/office/drawing/2017/model3d" xmlns:o="urn:schemas-microsoft-com:office:office" xmlns:oel="http://schemas.microsoft.com/office/2019/extlst" xmlns:r="http://schemas.openxmlformats.org/officeDocument/2006/relationships" xmlns:m="http://schemas.openxmlformats.org/officeDocument/2006/math" xmlns:v="urn:schemas-microsoft-com:vml" xmlns:wp14="http://schemas.microsoft.com/office/word/2010/wordprocessingDrawing" xmlns:wp="http://schemas.openxmlformats.org/drawingml/2006/wordprocessingDrawing" xmlns:w10="urn:schemas-microsoft-com:office:word" xmlns:w="http://schemas.openxmlformats.org/wordprocessingml/2006/main" xmlns:w14="http://schemas.microsoft.com/office/word/2010/wordml" xmlns:w15="http://schemas.microsoft.com/office/word/2012/wordml" xmlns:w16cex="http://schemas.microsoft.com/office/word/2018/wordml/cex" xmlns:w16cid="http://schemas.microsoft.com/office/word/2016/wordml/cid" xmlns:w16="http://schemas.microsoft.com/office/word/2018/wordml" xmlns:w16du="http://schemas.microsoft.com/office/word/2023/wordml/word16du" xmlns:w16sdtdh="http://schemas.microsoft.com/office/word/2020/wordml/sdtdatahash" xmlns:w16se="http://schemas.microsoft.com/office/word/2015/wordml/symex" xmlns:wpg="http://schemas.microsoft.com/office/word/2010/wordprocessingGroup" xmlns:wpi="http://schemas.microsoft.com/office/word/2010/wordprocessingInk" xmlns:wne="http://schemas.microsoft.com/office/word/2006/wordml" xmlns:wps="http://schemas.microsoft.com/office/word/2010/wordprocessingShape" mc:Ignorable="w14 w15 w16se w16cid w16 w16cex w16sdtdh wp14">
   <w:endnote w:type="separator" w:id="-1">
     <w:p>
       <w:r>
@@ -4149,7 +4144,7 @@
 </file>
 
 <file path=word/footer1.xml><?xml version="1.0" encoding="utf-8"?>
-<w:ftr xmlns:wpc="http://schemas.microsoft.com/office/word/2010/wordprocessingCanvas" xmlns:cx="http://schemas.microsoft.com/office/drawing/2014/chartex" xmlns:cx1="http://schemas.microsoft.com/office/drawing/2015/9/8/chartex" xmlns:cx2="http://schemas.microsoft.com/office/drawing/2015/10/21/chartex" xmlns:cx3="http://schemas.microsoft.com/office/drawing/2016/5/9/chartex" xmlns:cx4="http://schemas.microsoft.com/office/drawing/2016/5/10/chartex" xmlns:cx5="http://schemas.microsoft.com/office/drawing/2016/5/11/chartex" xmlns:cx6="http://schemas.microsoft.com/office/drawing/2016/5/12/chartex" xmlns:cx7="http://schemas.microsoft.com/office/drawing/2016/5/13/chartex" xmlns:cx8="http://schemas.microsoft.com/office/drawing/2016/5/14/chartex" xmlns:mc="http://schemas.openxmlformats.org/markup-compatibility/2006" xmlns:aink="http://schemas.microsoft.com/office/drawing/2016/ink" xmlns:am3d="http://schemas.microsoft.com/office/drawing/2017/model3d" xmlns:o="urn:schemas-microsoft-com:office:office" xmlns:oel="http://schemas.microsoft.com/office/2019/extlst" xmlns:r="http://schemas.openxmlformats.org/officeDocument/2006/relationships" xmlns:m="http://schemas.openxmlformats.org/officeDocument/2006/math" xmlns:v="urn:schemas-microsoft-com:vml" xmlns:wp14="http://schemas.microsoft.com/office/word/2010/wordprocessingDrawing" xmlns:wp="http://schemas.openxmlformats.org/drawingml/2006/wordprocessingDrawing" xmlns:w10="urn:schemas-microsoft-com:office:word" xmlns:w="http://schemas.openxmlformats.org/wordprocessingml/2006/main" xmlns:w14="http://schemas.microsoft.com/office/word/2010/wordml" xmlns:w15="http://schemas.microsoft.com/office/word/2012/wordml" xmlns:w16cex="http://schemas.microsoft.com/office/word/2018/wordml/cex" xmlns:w16cid="http://schemas.microsoft.com/office/word/2016/wordml/cid" xmlns:w16="http://schemas.microsoft.com/office/word/2018/wordml" xmlns:w16sdtdh="http://schemas.microsoft.com/office/word/2020/wordml/sdtdatahash" xmlns:w16se="http://schemas.microsoft.com/office/word/2015/wordml/symex" xmlns:wpg="http://schemas.microsoft.com/office/word/2010/wordprocessingGroup" xmlns:wpi="http://schemas.microsoft.com/office/word/2010/wordprocessingInk" xmlns:wne="http://schemas.microsoft.com/office/word/2006/wordml" xmlns:wps="http://schemas.microsoft.com/office/word/2010/wordprocessingShape" mc:Ignorable="w14 w15 w16se w16cid w16 w16cex w16sdtdh wp14">
+<w:ftr xmlns:wpc="http://schemas.microsoft.com/office/word/2010/wordprocessingCanvas" xmlns:cx="http://schemas.microsoft.com/office/drawing/2014/chartex" xmlns:cx1="http://schemas.microsoft.com/office/drawing/2015/9/8/chartex" xmlns:cx2="http://schemas.microsoft.com/office/drawing/2015/10/21/chartex" xmlns:cx3="http://schemas.microsoft.com/office/drawing/2016/5/9/chartex" xmlns:cx4="http://schemas.microsoft.com/office/drawing/2016/5/10/chartex" xmlns:cx5="http://schemas.microsoft.com/office/drawing/2016/5/11/chartex" xmlns:cx6="http://schemas.microsoft.com/office/drawing/2016/5/12/chartex" xmlns:cx7="http://schemas.microsoft.com/office/drawing/2016/5/13/chartex" xmlns:cx8="http://schemas.microsoft.com/office/drawing/2016/5/14/chartex" xmlns:mc="http://schemas.openxmlformats.org/markup-compatibility/2006" xmlns:aink="http://schemas.microsoft.com/office/drawing/2016/ink" xmlns:am3d="http://schemas.microsoft.com/office/drawing/2017/model3d" xmlns:o="urn:schemas-microsoft-com:office:office" xmlns:oel="http://schemas.microsoft.com/office/2019/extlst" xmlns:r="http://schemas.openxmlformats.org/officeDocument/2006/relationships" xmlns:m="http://schemas.openxmlformats.org/officeDocument/2006/math" xmlns:v="urn:schemas-microsoft-com:vml" xmlns:wp14="http://schemas.microsoft.com/office/word/2010/wordprocessingDrawing" xmlns:wp="http://schemas.openxmlformats.org/drawingml/2006/wordprocessingDrawing" xmlns:w10="urn:schemas-microsoft-com:office:word" xmlns:w="http://schemas.openxmlformats.org/wordprocessingml/2006/main" xmlns:w14="http://schemas.microsoft.com/office/word/2010/wordml" xmlns:w15="http://schemas.microsoft.com/office/word/2012/wordml" xmlns:w16cex="http://schemas.microsoft.com/office/word/2018/wordml/cex" xmlns:w16cid="http://schemas.microsoft.com/office/word/2016/wordml/cid" xmlns:w16="http://schemas.microsoft.com/office/word/2018/wordml" xmlns:w16du="http://schemas.microsoft.com/office/word/2023/wordml/word16du" xmlns:w16sdtdh="http://schemas.microsoft.com/office/word/2020/wordml/sdtdatahash" xmlns:w16se="http://schemas.microsoft.com/office/word/2015/wordml/symex" xmlns:wpg="http://schemas.microsoft.com/office/word/2010/wordprocessingGroup" xmlns:wpi="http://schemas.microsoft.com/office/word/2010/wordprocessingInk" xmlns:wne="http://schemas.microsoft.com/office/word/2006/wordml" xmlns:wps="http://schemas.microsoft.com/office/word/2010/wordprocessingShape" mc:Ignorable="w14 w15 w16se w16cid w16 w16cex w16sdtdh wp14">
   <w:sdt>
     <w:sdtPr>
       <w:id w:val="813606279"/>
@@ -4196,7 +4191,7 @@
 </file>
 
 <file path=word/footnotes.xml><?xml version="1.0" encoding="utf-8"?>
-<w:footnotes xmlns:wpc="http://schemas.microsoft.com/office/word/2010/wordprocessingCanvas" xmlns:cx="http://schemas.microsoft.com/office/drawing/2014/chartex" xmlns:cx1="http://schemas.microsoft.com/office/drawing/2015/9/8/chartex" xmlns:cx2="http://schemas.microsoft.com/office/drawing/2015/10/21/chartex" xmlns:cx3="http://schemas.microsoft.com/office/drawing/2016/5/9/chartex" xmlns:cx4="http://schemas.microsoft.com/office/drawing/2016/5/10/chartex" xmlns:cx5="http://schemas.microsoft.com/office/drawing/2016/5/11/chartex" xmlns:cx6="http://schemas.microsoft.com/office/drawing/2016/5/12/chartex" xmlns:cx7="http://schemas.microsoft.com/office/drawing/2016/5/13/chartex" xmlns:cx8="http://schemas.microsoft.com/office/drawing/2016/5/14/chartex" xmlns:mc="http://schemas.openxmlformats.org/markup-compatibility/2006" xmlns:aink="http://schemas.microsoft.com/office/drawing/2016/ink" xmlns:am3d="http://schemas.microsoft.com/office/drawing/2017/model3d" xmlns:o="urn:schemas-microsoft-com:office:office" xmlns:oel="http://schemas.microsoft.com/office/2019/extlst" xmlns:r="http://schemas.openxmlformats.org/officeDocument/2006/relationships" xmlns:m="http://schemas.openxmlformats.org/officeDocument/2006/math" xmlns:v="urn:schemas-microsoft-com:vml" xmlns:wp14="http://schemas.microsoft.com/office/word/2010/wordprocessingDrawing" xmlns:wp="http://schemas.openxmlformats.org/drawingml/2006/wordprocessingDrawing" xmlns:w10="urn:schemas-microsoft-com:office:word" xmlns:w="http://schemas.openxmlformats.org/wordprocessingml/2006/main" xmlns:w14="http://schemas.microsoft.com/office/word/2010/wordml" xmlns:w15="http://schemas.microsoft.com/office/word/2012/wordml" xmlns:w16cex="http://schemas.microsoft.com/office/word/2018/wordml/cex" xmlns:w16cid="http://schemas.microsoft.com/office/word/2016/wordml/cid" xmlns:w16="http://schemas.microsoft.com/office/word/2018/wordml" xmlns:w16sdtdh="http://schemas.microsoft.com/office/word/2020/wordml/sdtdatahash" xmlns:w16se="http://schemas.microsoft.com/office/word/2015/wordml/symex" xmlns:wpg="http://schemas.microsoft.com/office/word/2010/wordprocessingGroup" xmlns:wpi="http://schemas.microsoft.com/office/word/2010/wordprocessingInk" xmlns:wne="http://schemas.microsoft.com/office/word/2006/wordml" xmlns:wps="http://schemas.microsoft.com/office/word/2010/wordprocessingShape" mc:Ignorable="w14 w15 w16se w16cid w16 w16cex w16sdtdh wp14">
+<w:footnotes xmlns:wpc="http://schemas.microsoft.com/office/word/2010/wordprocessingCanvas" xmlns:cx="http://schemas.microsoft.com/office/drawing/2014/chartex" xmlns:cx1="http://schemas.microsoft.com/office/drawing/2015/9/8/chartex" xmlns:cx2="http://schemas.microsoft.com/office/drawing/2015/10/21/chartex" xmlns:cx3="http://schemas.microsoft.com/office/drawing/2016/5/9/chartex" xmlns:cx4="http://schemas.microsoft.com/office/drawing/2016/5/10/chartex" xmlns:cx5="http://schemas.microsoft.com/office/drawing/2016/5/11/chartex" xmlns:cx6="http://schemas.microsoft.com/office/drawing/2016/5/12/chartex" xmlns:cx7="http://schemas.microsoft.com/office/drawing/2016/5/13/chartex" xmlns:cx8="http://schemas.microsoft.com/office/drawing/2016/5/14/chartex" xmlns:mc="http://schemas.openxmlformats.org/markup-compatibility/2006" xmlns:aink="http://schemas.microsoft.com/office/drawing/2016/ink" xmlns:am3d="http://schemas.microsoft.com/office/drawing/2017/model3d" xmlns:o="urn:schemas-microsoft-com:office:office" xmlns:oel="http://schemas.microsoft.com/office/2019/extlst" xmlns:r="http://schemas.openxmlformats.org/officeDocument/2006/relationships" xmlns:m="http://schemas.openxmlformats.org/officeDocument/2006/math" xmlns:v="urn:schemas-microsoft-com:vml" xmlns:wp14="http://schemas.microsoft.com/office/word/2010/wordprocessingDrawing" xmlns:wp="http://schemas.openxmlformats.org/drawingml/2006/wordprocessingDrawing" xmlns:w10="urn:schemas-microsoft-com:office:word" xmlns:w="http://schemas.openxmlformats.org/wordprocessingml/2006/main" xmlns:w14="http://schemas.microsoft.com/office/word/2010/wordml" xmlns:w15="http://schemas.microsoft.com/office/word/2012/wordml" xmlns:w16cex="http://schemas.microsoft.com/office/word/2018/wordml/cex" xmlns:w16cid="http://schemas.microsoft.com/office/word/2016/wordml/cid" xmlns:w16="http://schemas.microsoft.com/office/word/2018/wordml" xmlns:w16du="http://schemas.microsoft.com/office/word/2023/wordml/word16du" xmlns:w16sdtdh="http://schemas.microsoft.com/office/word/2020/wordml/sdtdatahash" xmlns:w16se="http://schemas.microsoft.com/office/word/2015/wordml/symex" xmlns:wpg="http://schemas.microsoft.com/office/word/2010/wordprocessingGroup" xmlns:wpi="http://schemas.microsoft.com/office/word/2010/wordprocessingInk" xmlns:wne="http://schemas.microsoft.com/office/word/2006/wordml" xmlns:wps="http://schemas.microsoft.com/office/word/2010/wordprocessingShape" mc:Ignorable="w14 w15 w16se w16cid w16 w16cex w16sdtdh wp14">
   <w:footnote w:type="separator" w:id="-1">
     <w:p>
       <w:r>
@@ -4219,7 +4214,7 @@
 </file>
 
 <file path=word/header1.xml><?xml version="1.0" encoding="utf-8"?>
-<w:hdr xmlns:wpc="http://schemas.microsoft.com/office/word/2010/wordprocessingCanvas" xmlns:cx="http://schemas.microsoft.com/office/drawing/2014/chartex" xmlns:cx1="http://schemas.microsoft.com/office/drawing/2015/9/8/chartex" xmlns:cx2="http://schemas.microsoft.com/office/drawing/2015/10/21/chartex" xmlns:cx3="http://schemas.microsoft.com/office/drawing/2016/5/9/chartex" xmlns:cx4="http://schemas.microsoft.com/office/drawing/2016/5/10/chartex" xmlns:cx5="http://schemas.microsoft.com/office/drawing/2016/5/11/chartex" xmlns:cx6="http://schemas.microsoft.com/office/drawing/2016/5/12/chartex" xmlns:cx7="http://schemas.microsoft.com/office/drawing/2016/5/13/chartex" xmlns:cx8="http://schemas.microsoft.com/office/drawing/2016/5/14/chartex" xmlns:mc="http://schemas.openxmlformats.org/markup-compatibility/2006" xmlns:aink="http://schemas.microsoft.com/office/drawing/2016/ink" xmlns:am3d="http://schemas.microsoft.com/office/drawing/2017/model3d" xmlns:o="urn:schemas-microsoft-com:office:office" xmlns:oel="http://schemas.microsoft.com/office/2019/extlst" xmlns:r="http://schemas.openxmlformats.org/officeDocument/2006/relationships" xmlns:m="http://schemas.openxmlformats.org/officeDocument/2006/math" xmlns:v="urn:schemas-microsoft-com:vml" xmlns:wp14="http://schemas.microsoft.com/office/word/2010/wordprocessingDrawing" xmlns:wp="http://schemas.openxmlformats.org/drawingml/2006/wordprocessingDrawing" xmlns:w10="urn:schemas-microsoft-com:office:word" xmlns:w="http://schemas.openxmlformats.org/wordprocessingml/2006/main" xmlns:w14="http://schemas.microsoft.com/office/word/2010/wordml" xmlns:w15="http://schemas.microsoft.com/office/word/2012/wordml" xmlns:w16cex="http://schemas.microsoft.com/office/word/2018/wordml/cex" xmlns:w16cid="http://schemas.microsoft.com/office/word/2016/wordml/cid" xmlns:w16="http://schemas.microsoft.com/office/word/2018/wordml" xmlns:w16sdtdh="http://schemas.microsoft.com/office/word/2020/wordml/sdtdatahash" xmlns:w16se="http://schemas.microsoft.com/office/word/2015/wordml/symex" xmlns:wpg="http://schemas.microsoft.com/office/word/2010/wordprocessingGroup" xmlns:wpi="http://schemas.microsoft.com/office/word/2010/wordprocessingInk" xmlns:wne="http://schemas.microsoft.com/office/word/2006/wordml" xmlns:wps="http://schemas.microsoft.com/office/word/2010/wordprocessingShape" mc:Ignorable="w14 w15 w16se w16cid w16 w16cex w16sdtdh wp14">
+<w:hdr xmlns:wpc="http://schemas.microsoft.com/office/word/2010/wordprocessingCanvas" xmlns:cx="http://schemas.microsoft.com/office/drawing/2014/chartex" xmlns:cx1="http://schemas.microsoft.com/office/drawing/2015/9/8/chartex" xmlns:cx2="http://schemas.microsoft.com/office/drawing/2015/10/21/chartex" xmlns:cx3="http://schemas.microsoft.com/office/drawing/2016/5/9/chartex" xmlns:cx4="http://schemas.microsoft.com/office/drawing/2016/5/10/chartex" xmlns:cx5="http://schemas.microsoft.com/office/drawing/2016/5/11/chartex" xmlns:cx6="http://schemas.microsoft.com/office/drawing/2016/5/12/chartex" xmlns:cx7="http://schemas.microsoft.com/office/drawing/2016/5/13/chartex" xmlns:cx8="http://schemas.microsoft.com/office/drawing/2016/5/14/chartex" xmlns:mc="http://schemas.openxmlformats.org/markup-compatibility/2006" xmlns:aink="http://schemas.microsoft.com/office/drawing/2016/ink" xmlns:am3d="http://schemas.microsoft.com/office/drawing/2017/model3d" xmlns:o="urn:schemas-microsoft-com:office:office" xmlns:oel="http://schemas.microsoft.com/office/2019/extlst" xmlns:r="http://schemas.openxmlformats.org/officeDocument/2006/relationships" xmlns:m="http://schemas.openxmlformats.org/officeDocument/2006/math" xmlns:v="urn:schemas-microsoft-com:vml" xmlns:wp14="http://schemas.microsoft.com/office/word/2010/wordprocessingDrawing" xmlns:wp="http://schemas.openxmlformats.org/drawingml/2006/wordprocessingDrawing" xmlns:w10="urn:schemas-microsoft-com:office:word" xmlns:w="http://schemas.openxmlformats.org/wordprocessingml/2006/main" xmlns:w14="http://schemas.microsoft.com/office/word/2010/wordml" xmlns:w15="http://schemas.microsoft.com/office/word/2012/wordml" xmlns:w16cex="http://schemas.microsoft.com/office/word/2018/wordml/cex" xmlns:w16cid="http://schemas.microsoft.com/office/word/2016/wordml/cid" xmlns:w16="http://schemas.microsoft.com/office/word/2018/wordml" xmlns:w16du="http://schemas.microsoft.com/office/word/2023/wordml/word16du" xmlns:w16sdtdh="http://schemas.microsoft.com/office/word/2020/wordml/sdtdatahash" xmlns:w16se="http://schemas.microsoft.com/office/word/2015/wordml/symex" xmlns:wpg="http://schemas.microsoft.com/office/word/2010/wordprocessingGroup" xmlns:wpi="http://schemas.microsoft.com/office/word/2010/wordprocessingInk" xmlns:wne="http://schemas.microsoft.com/office/word/2006/wordml" xmlns:wps="http://schemas.microsoft.com/office/word/2010/wordprocessingShape" mc:Ignorable="w14 w15 w16se w16cid w16 w16cex w16sdtdh wp14">
   <w:p>
     <w:pPr>
       <w:pStyle w:val="Header"/>
@@ -4319,7 +4314,7 @@
 </file>
 
 <file path=word/numbering.xml><?xml version="1.0" encoding="utf-8"?>
-<w:numbering xmlns:wpc="http://schemas.microsoft.com/office/word/2010/wordprocessingCanvas" xmlns:cx="http://schemas.microsoft.com/office/drawing/2014/chartex" xmlns:cx1="http://schemas.microsoft.com/office/drawing/2015/9/8/chartex" xmlns:cx2="http://schemas.microsoft.com/office/drawing/2015/10/21/chartex" xmlns:cx3="http://schemas.microsoft.com/office/drawing/2016/5/9/chartex" xmlns:cx4="http://schemas.microsoft.com/office/drawing/2016/5/10/chartex" xmlns:cx5="http://schemas.microsoft.com/office/drawing/2016/5/11/chartex" xmlns:cx6="http://schemas.microsoft.com/office/drawing/2016/5/12/chartex" xmlns:cx7="http://schemas.microsoft.com/office/drawing/2016/5/13/chartex" xmlns:cx8="http://schemas.microsoft.com/office/drawing/2016/5/14/chartex" xmlns:mc="http://schemas.openxmlformats.org/markup-compatibility/2006" xmlns:aink="http://schemas.microsoft.com/office/drawing/2016/ink" xmlns:am3d="http://schemas.microsoft.com/office/drawing/2017/model3d" xmlns:o="urn:schemas-microsoft-com:office:office" xmlns:oel="http://schemas.microsoft.com/office/2019/extlst" xmlns:r="http://schemas.openxmlformats.org/officeDocument/2006/relationships" xmlns:m="http://schemas.openxmlformats.org/officeDocument/2006/math" xmlns:v="urn:schemas-microsoft-com:vml" xmlns:wp14="http://schemas.microsoft.com/office/word/2010/wordprocessingDrawing" xmlns:wp="http://schemas.openxmlformats.org/drawingml/2006/wordprocessingDrawing" xmlns:w10="urn:schemas-microsoft-com:office:word" xmlns:w="http://schemas.openxmlformats.org/wordprocessingml/2006/main" xmlns:w14="http://schemas.microsoft.com/office/word/2010/wordml" xmlns:w15="http://schemas.microsoft.com/office/word/2012/wordml" xmlns:w16cex="http://schemas.microsoft.com/office/word/2018/wordml/cex" xmlns:w16cid="http://schemas.microsoft.com/office/word/2016/wordml/cid" xmlns:w16="http://schemas.microsoft.com/office/word/2018/wordml" xmlns:w16sdtdh="http://schemas.microsoft.com/office/word/2020/wordml/sdtdatahash" xmlns:w16se="http://schemas.microsoft.com/office/word/2015/wordml/symex" xmlns:wpg="http://schemas.microsoft.com/office/word/2010/wordprocessingGroup" xmlns:wpi="http://schemas.microsoft.com/office/word/2010/wordprocessingInk" xmlns:wne="http://schemas.microsoft.com/office/word/2006/wordml" xmlns:wps="http://schemas.microsoft.com/office/word/2010/wordprocessingShape" mc:Ignorable="w14 w15 w16se w16cid w16 w16cex w16sdtdh wp14">
+<w:numbering xmlns:wpc="http://schemas.microsoft.com/office/word/2010/wordprocessingCanvas" xmlns:cx="http://schemas.microsoft.com/office/drawing/2014/chartex" xmlns:cx1="http://schemas.microsoft.com/office/drawing/2015/9/8/chartex" xmlns:cx2="http://schemas.microsoft.com/office/drawing/2015/10/21/chartex" xmlns:cx3="http://schemas.microsoft.com/office/drawing/2016/5/9/chartex" xmlns:cx4="http://schemas.microsoft.com/office/drawing/2016/5/10/chartex" xmlns:cx5="http://schemas.microsoft.com/office/drawing/2016/5/11/chartex" xmlns:cx6="http://schemas.microsoft.com/office/drawing/2016/5/12/chartex" xmlns:cx7="http://schemas.microsoft.com/office/drawing/2016/5/13/chartex" xmlns:cx8="http://schemas.microsoft.com/office/drawing/2016/5/14/chartex" xmlns:mc="http://schemas.openxmlformats.org/markup-compatibility/2006" xmlns:aink="http://schemas.microsoft.com/office/drawing/2016/ink" xmlns:am3d="http://schemas.microsoft.com/office/drawing/2017/model3d" xmlns:o="urn:schemas-microsoft-com:office:office" xmlns:oel="http://schemas.microsoft.com/office/2019/extlst" xmlns:r="http://schemas.openxmlformats.org/officeDocument/2006/relationships" xmlns:m="http://schemas.openxmlformats.org/officeDocument/2006/math" xmlns:v="urn:schemas-microsoft-com:vml" xmlns:wp14="http://schemas.microsoft.com/office/word/2010/wordprocessingDrawing" xmlns:wp="http://schemas.openxmlformats.org/drawingml/2006/wordprocessingDrawing" xmlns:w10="urn:schemas-microsoft-com:office:word" xmlns:w="http://schemas.openxmlformats.org/wordprocessingml/2006/main" xmlns:w14="http://schemas.microsoft.com/office/word/2010/wordml" xmlns:w15="http://schemas.microsoft.com/office/word/2012/wordml" xmlns:w16cex="http://schemas.microsoft.com/office/word/2018/wordml/cex" xmlns:w16cid="http://schemas.microsoft.com/office/word/2016/wordml/cid" xmlns:w16="http://schemas.microsoft.com/office/word/2018/wordml" xmlns:w16du="http://schemas.microsoft.com/office/word/2023/wordml/word16du" xmlns:w16sdtdh="http://schemas.microsoft.com/office/word/2020/wordml/sdtdatahash" xmlns:w16se="http://schemas.microsoft.com/office/word/2015/wordml/symex" xmlns:wpg="http://schemas.microsoft.com/office/word/2010/wordprocessingGroup" xmlns:wpi="http://schemas.microsoft.com/office/word/2010/wordprocessingInk" xmlns:wne="http://schemas.microsoft.com/office/word/2006/wordml" xmlns:wps="http://schemas.microsoft.com/office/word/2010/wordprocessingShape" mc:Ignorable="w14 w15 w16se w16cid w16 w16cex w16sdtdh wp14">
   <w:abstractNum w:abstractNumId="0" w15:restartNumberingAfterBreak="0">
     <w:nsid w:val="FFFFFF7C"/>
     <w:multiLevelType w:val="singleLevel"/>
@@ -4500,7 +4495,6 @@
     <w:lvl w:ilvl="0">
       <w:start w:val="1"/>
       <w:numFmt w:val="bullet"/>
-      <w:pStyle w:val="ListBullet"/>
       <w:lvlText w:val=""/>
       <w:lvlJc w:val="left"/>
       <w:pPr>
@@ -32020,7 +32014,7 @@
 </file>
 
 <file path=word/glossary/document.xml><?xml version="1.0" encoding="utf-8"?>
-<w:glossaryDocument xmlns:wpc="http://schemas.microsoft.com/office/word/2010/wordprocessingCanvas" xmlns:cx="http://schemas.microsoft.com/office/drawing/2014/chartex" xmlns:cx1="http://schemas.microsoft.com/office/drawing/2015/9/8/chartex" xmlns:cx2="http://schemas.microsoft.com/office/drawing/2015/10/21/chartex" xmlns:cx3="http://schemas.microsoft.com/office/drawing/2016/5/9/chartex" xmlns:cx4="http://schemas.microsoft.com/office/drawing/2016/5/10/chartex" xmlns:cx5="http://schemas.microsoft.com/office/drawing/2016/5/11/chartex" xmlns:cx6="http://schemas.microsoft.com/office/drawing/2016/5/12/chartex" xmlns:cx7="http://schemas.microsoft.com/office/drawing/2016/5/13/chartex" xmlns:cx8="http://schemas.microsoft.com/office/drawing/2016/5/14/chartex" xmlns:mc="http://schemas.openxmlformats.org/markup-compatibility/2006" xmlns:aink="http://schemas.microsoft.com/office/drawing/2016/ink" xmlns:am3d="http://schemas.microsoft.com/office/drawing/2017/model3d" xmlns:o="urn:schemas-microsoft-com:office:office" xmlns:oel="http://schemas.microsoft.com/office/2019/extlst" xmlns:r="http://schemas.openxmlformats.org/officeDocument/2006/relationships" xmlns:m="http://schemas.openxmlformats.org/officeDocument/2006/math" xmlns:v="urn:schemas-microsoft-com:vml" xmlns:wp14="http://schemas.microsoft.com/office/word/2010/wordprocessingDrawing" xmlns:wp="http://schemas.openxmlformats.org/drawingml/2006/wordprocessingDrawing" xmlns:w10="urn:schemas-microsoft-com:office:word" xmlns:w="http://schemas.openxmlformats.org/wordprocessingml/2006/main" xmlns:w14="http://schemas.microsoft.com/office/word/2010/wordml" xmlns:w15="http://schemas.microsoft.com/office/word/2012/wordml" xmlns:w16cex="http://schemas.microsoft.com/office/word/2018/wordml/cex" xmlns:w16cid="http://schemas.microsoft.com/office/word/2016/wordml/cid" xmlns:w16="http://schemas.microsoft.com/office/word/2018/wordml" xmlns:w16sdtdh="http://schemas.microsoft.com/office/word/2020/wordml/sdtdatahash" xmlns:w16se="http://schemas.microsoft.com/office/word/2015/wordml/symex" xmlns:wpg="http://schemas.microsoft.com/office/word/2010/wordprocessingGroup" xmlns:wpi="http://schemas.microsoft.com/office/word/2010/wordprocessingInk" xmlns:wne="http://schemas.microsoft.com/office/word/2006/wordml" xmlns:wps="http://schemas.microsoft.com/office/word/2010/wordprocessingShape" mc:Ignorable="w14 w15 w16se w16cid w16 w16cex w16sdtdh wp14">
+<w:glossaryDocument xmlns:wpc="http://schemas.microsoft.com/office/word/2010/wordprocessingCanvas" xmlns:cx="http://schemas.microsoft.com/office/drawing/2014/chartex" xmlns:cx1="http://schemas.microsoft.com/office/drawing/2015/9/8/chartex" xmlns:cx2="http://schemas.microsoft.com/office/drawing/2015/10/21/chartex" xmlns:cx3="http://schemas.microsoft.com/office/drawing/2016/5/9/chartex" xmlns:cx4="http://schemas.microsoft.com/office/drawing/2016/5/10/chartex" xmlns:cx5="http://schemas.microsoft.com/office/drawing/2016/5/11/chartex" xmlns:cx6="http://schemas.microsoft.com/office/drawing/2016/5/12/chartex" xmlns:cx7="http://schemas.microsoft.com/office/drawing/2016/5/13/chartex" xmlns:cx8="http://schemas.microsoft.com/office/drawing/2016/5/14/chartex" xmlns:mc="http://schemas.openxmlformats.org/markup-compatibility/2006" xmlns:aink="http://schemas.microsoft.com/office/drawing/2016/ink" xmlns:am3d="http://schemas.microsoft.com/office/drawing/2017/model3d" xmlns:o="urn:schemas-microsoft-com:office:office" xmlns:oel="http://schemas.microsoft.com/office/2019/extlst" xmlns:r="http://schemas.openxmlformats.org/officeDocument/2006/relationships" xmlns:m="http://schemas.openxmlformats.org/officeDocument/2006/math" xmlns:v="urn:schemas-microsoft-com:vml" xmlns:wp14="http://schemas.microsoft.com/office/word/2010/wordprocessingDrawing" xmlns:wp="http://schemas.openxmlformats.org/drawingml/2006/wordprocessingDrawing" xmlns:w10="urn:schemas-microsoft-com:office:word" xmlns:w="http://schemas.openxmlformats.org/wordprocessingml/2006/main" xmlns:w14="http://schemas.microsoft.com/office/word/2010/wordml" xmlns:w15="http://schemas.microsoft.com/office/word/2012/wordml" xmlns:w16cex="http://schemas.microsoft.com/office/word/2018/wordml/cex" xmlns:w16cid="http://schemas.microsoft.com/office/word/2016/wordml/cid" xmlns:w16="http://schemas.microsoft.com/office/word/2018/wordml" xmlns:w16du="http://schemas.microsoft.com/office/word/2023/wordml/word16du" xmlns:w16sdtdh="http://schemas.microsoft.com/office/word/2020/wordml/sdtdatahash" xmlns:w16se="http://schemas.microsoft.com/office/word/2015/wordml/symex" xmlns:wpg="http://schemas.microsoft.com/office/word/2010/wordprocessingGroup" xmlns:wpi="http://schemas.microsoft.com/office/word/2010/wordprocessingInk" xmlns:wne="http://schemas.microsoft.com/office/word/2006/wordml" xmlns:wps="http://schemas.microsoft.com/office/word/2010/wordprocessingShape" mc:Ignorable="w14 w15 w16se w16cid w16 w16cex w16sdtdh wp14">
   <w:docParts>
     <w:docPart>
       <w:docPartPr>
@@ -32209,6 +32203,7 @@
     <w:rsid w:val="00821853"/>
     <w:rsid w:val="00844B05"/>
     <w:rsid w:val="00876315"/>
+    <w:rsid w:val="009D6DE6"/>
     <w:rsid w:val="009F1014"/>
   </w:rsids>
   <m:mathPr>

</xml_diff>